<commit_message>
update on the notes about the ER model
</commit_message>
<xml_diff>
--- a/Notes about the ER-Model.docx
+++ b/Notes about the ER-Model.docx
@@ -97,7 +97,13 @@
         <w:rPr>
           <w:rFonts w:ascii="Arial Unicode MS" w:eastAsia="Arial Unicode MS" w:hAnsi="Arial Unicode MS" w:cs="Arial Unicode MS"/>
         </w:rPr>
-        <w:t xml:space="preserve">One thing that cannot be defined in the ER Model regards time overlaps: we cannot guarantee that two time periods </w:t>
+        <w:t xml:space="preserve">One thing that cannot be </w:t>
+      </w:r>
+      <w:r>
+        <w:rPr>
+          <w:rFonts w:ascii="Arial Unicode MS" w:eastAsia="Arial Unicode MS" w:hAnsi="Arial Unicode MS" w:cs="Arial Unicode MS"/>
+        </w:rPr>
+        <w:t>captured</w:t>
       </w:r>
       <w:bookmarkStart w:id="0" w:name="_GoBack"/>
       <w:bookmarkEnd w:id="0"/>
@@ -105,7 +111,25 @@
         <w:rPr>
           <w:rFonts w:ascii="Arial Unicode MS" w:eastAsia="Arial Unicode MS" w:hAnsi="Arial Unicode MS" w:cs="Arial Unicode MS"/>
         </w:rPr>
-        <w:t xml:space="preserve"> </w:t>
+        <w:t xml:space="preserve"> in the E</w:t>
+      </w:r>
+      <w:r>
+        <w:rPr>
+          <w:rFonts w:ascii="Arial Unicode MS" w:eastAsia="Arial Unicode MS" w:hAnsi="Arial Unicode MS" w:cs="Arial Unicode MS"/>
+        </w:rPr>
+        <w:t>R-</w:t>
+      </w:r>
+      <w:r>
+        <w:rPr>
+          <w:rFonts w:ascii="Arial Unicode MS" w:eastAsia="Arial Unicode MS" w:hAnsi="Arial Unicode MS" w:cs="Arial Unicode MS"/>
+        </w:rPr>
+        <w:t>Model regards time overlaps</w:t>
+      </w:r>
+      <w:r>
+        <w:rPr>
+          <w:rFonts w:ascii="Arial Unicode MS" w:eastAsia="Arial Unicode MS" w:hAnsi="Arial Unicode MS" w:cs="Arial Unicode MS"/>
+        </w:rPr>
+        <w:t>. Let’s consider the example: a medical device connects to a certain PAN from 01-01-2015 to 30-01-2015. However, the same medical device can be connected to another PAN from 02-01-2015 to 31-01-2015 and our ER-Model cannot prevent this from happening.</w:t>
       </w:r>
     </w:p>
     <w:sectPr>

</xml_diff>

<commit_message>
added a note about the ER model and corrected the conversion tables
</commit_message>
<xml_diff>
--- a/Notes about the ER-Model.docx
+++ b/Notes about the ER-Model.docx
@@ -97,16 +97,41 @@
         <w:rPr>
           <w:rFonts w:ascii="Arial Unicode MS" w:eastAsia="Arial Unicode MS" w:hAnsi="Arial Unicode MS" w:cs="Arial Unicode MS"/>
         </w:rPr>
-        <w:t xml:space="preserve">One thing that cannot be </w:t>
-      </w:r>
-      <w:r>
-        <w:rPr>
-          <w:rFonts w:ascii="Arial Unicode MS" w:eastAsia="Arial Unicode MS" w:hAnsi="Arial Unicode MS" w:cs="Arial Unicode MS"/>
-        </w:rPr>
-        <w:t>captured</w:t>
+        <w:t>We considered that a patient</w:t>
+      </w:r>
+      <w:r>
+        <w:rPr>
+          <w:rFonts w:ascii="Arial Unicode MS" w:eastAsia="Arial Unicode MS" w:hAnsi="Arial Unicode MS" w:cs="Arial Unicode MS"/>
+        </w:rPr>
+        <w:t xml:space="preserve"> can live in two municipalities. Consider the example of a student that is studying away from home and he might want to register both addresses. </w:t>
       </w:r>
       <w:bookmarkStart w:id="0" w:name="_GoBack"/>
       <w:bookmarkEnd w:id="0"/>
+    </w:p>
+    <w:p>
+      <w:pPr>
+        <w:pStyle w:val="ListParagraph"/>
+        <w:numPr>
+          <w:ilvl w:val="0"/>
+          <w:numId w:val="1"/>
+        </w:numPr>
+        <w:jc w:val="both"/>
+        <w:rPr>
+          <w:rFonts w:ascii="Arial Unicode MS" w:eastAsia="Arial Unicode MS" w:hAnsi="Arial Unicode MS" w:cs="Arial Unicode MS"/>
+        </w:rPr>
+      </w:pPr>
+      <w:r>
+        <w:rPr>
+          <w:rFonts w:ascii="Arial Unicode MS" w:eastAsia="Arial Unicode MS" w:hAnsi="Arial Unicode MS" w:cs="Arial Unicode MS"/>
+        </w:rPr>
+        <w:t xml:space="preserve">One thing that cannot be </w:t>
+      </w:r>
+      <w:r>
+        <w:rPr>
+          <w:rFonts w:ascii="Arial Unicode MS" w:eastAsia="Arial Unicode MS" w:hAnsi="Arial Unicode MS" w:cs="Arial Unicode MS"/>
+        </w:rPr>
+        <w:t>captured</w:t>
+      </w:r>
       <w:r>
         <w:rPr>
           <w:rFonts w:ascii="Arial Unicode MS" w:eastAsia="Arial Unicode MS" w:hAnsi="Arial Unicode MS" w:cs="Arial Unicode MS"/>
@@ -131,6 +156,14 @@
         </w:rPr>
         <w:t>. Let’s consider the example: a medical device connects to a certain PAN from 01-01-2015 to 30-01-2015. However, the same medical device can be connected to another PAN from 02-01-2015 to 31-01-2015 and our ER-Model cannot prevent this from happening.</w:t>
       </w:r>
+    </w:p>
+    <w:p>
+      <w:pPr>
+        <w:jc w:val="both"/>
+        <w:rPr>
+          <w:rFonts w:ascii="Arial Unicode MS" w:eastAsia="Arial Unicode MS" w:hAnsi="Arial Unicode MS" w:cs="Arial Unicode MS"/>
+        </w:rPr>
+      </w:pPr>
     </w:p>
     <w:sectPr>
       <w:pgSz w:w="12240" w:h="15840"/>

</xml_diff>